<commit_message>
-Small changes to progress report
</commit_message>
<xml_diff>
--- a/data/Photo Release Project Participants.docx
+++ b/data/Photo Release Project Participants.docx
@@ -13,19 +13,7 @@
         <w:rPr>
           <w:lang w:val="en-CA"/>
         </w:rPr>
-        <w:t>Photo</w:t>
-      </w:r>
-      <w:r>
-        <w:rPr>
-          <w:lang w:val="en-CA"/>
-        </w:rPr>
-        <w:t>/Video</w:t>
-      </w:r>
-      <w:r>
-        <w:rPr>
-          <w:lang w:val="en-CA"/>
-        </w:rPr>
-        <w:t xml:space="preserve"> Release Form for research project participants</w:t>
+        <w:t>Photo/Video Release Form for research project participants</w:t>
       </w:r>
     </w:p>
     <w:p>
@@ -52,15 +40,7 @@
         <w:t xml:space="preserve">social media, </w:t>
       </w:r>
       <w:r>
-        <w:t xml:space="preserve">audiovisual presentations, publications, promotional </w:t>
-      </w:r>
-      <w:proofErr w:type="gramStart"/>
-      <w:r>
-        <w:t>material</w:t>
-      </w:r>
-      <w:proofErr w:type="gramEnd"/>
-      <w:r>
-        <w:t xml:space="preserve"> or other materials. </w:t>
+        <w:t xml:space="preserve">audiovisual presentations, publications, promotional material or other materials. </w:t>
       </w:r>
       <w:r>
         <w:t>I</w:t>
@@ -224,21 +204,7 @@
         <w:rPr>
           <w:lang w:val="en-CA"/>
         </w:rPr>
-        <w:t xml:space="preserve">Participant’s Name: (please </w:t>
-      </w:r>
-      <w:proofErr w:type="gramStart"/>
-      <w:r>
-        <w:rPr>
-          <w:lang w:val="en-CA"/>
-        </w:rPr>
-        <w:t>print)_</w:t>
-      </w:r>
-      <w:proofErr w:type="gramEnd"/>
-      <w:r>
-        <w:rPr>
-          <w:lang w:val="en-CA"/>
-        </w:rPr>
-        <w:t>_______________________________</w:t>
+        <w:t>Participant’s Name: (please print)________________________________</w:t>
       </w:r>
     </w:p>
     <w:p>
@@ -259,7 +225,7 @@
         <w:rPr>
           <w:lang w:val="en-CA"/>
         </w:rPr>
-        <w:t xml:space="preserve">If you have any questions about this release form, please contact Dr. Julia Fursova, MtS Post-Doctoral Fellow in Evaluation </w:t>
+        <w:t xml:space="preserve">If you have any questions about this release form, please contact </w:t>
       </w:r>
       <w:hyperlink r:id="rId7" w:history="1">
         <w:r>
@@ -267,14 +233,14 @@
             <w:rStyle w:val="Hyperlink"/>
             <w:lang w:val="en-CA"/>
           </w:rPr>
-          <w:t>jfursova@yorku.ca</w:t>
+          <w:t>mtsfunding@yorku.ca</w:t>
         </w:r>
       </w:hyperlink>
       <w:r>
         <w:rPr>
           <w:lang w:val="en-CA"/>
         </w:rPr>
-        <w:t xml:space="preserve"> </w:t>
+        <w:t xml:space="preserve">. </w:t>
       </w:r>
     </w:p>
     <w:p/>
@@ -412,6 +378,7 @@
     <w:lsdException w:name="HTML Sample" w:semiHidden="1" w:unhideWhenUsed="1"/>
     <w:lsdException w:name="HTML Typewriter" w:semiHidden="1" w:unhideWhenUsed="1"/>
     <w:lsdException w:name="HTML Variable" w:semiHidden="1" w:unhideWhenUsed="1"/>
+    <w:lsdException w:name="Normal Table" w:semiHidden="1" w:unhideWhenUsed="1"/>
     <w:lsdException w:name="annotation subject" w:semiHidden="1" w:unhideWhenUsed="1"/>
     <w:lsdException w:name="No List" w:semiHidden="1" w:unhideWhenUsed="1"/>
     <w:lsdException w:name="Outline List 1" w:semiHidden="1" w:unhideWhenUsed="1"/>
@@ -458,8 +425,10 @@
     <w:lsdException w:name="Table Subtle 2" w:semiHidden="1" w:unhideWhenUsed="1"/>
     <w:lsdException w:name="Table Web 1" w:semiHidden="1" w:unhideWhenUsed="1"/>
     <w:lsdException w:name="Table Web 2" w:semiHidden="1" w:unhideWhenUsed="1"/>
+    <w:lsdException w:name="Table Web 3" w:semiHidden="1" w:unhideWhenUsed="1"/>
     <w:lsdException w:name="Balloon Text" w:semiHidden="1" w:unhideWhenUsed="1"/>
     <w:lsdException w:name="Table Grid" w:uiPriority="39"/>
+    <w:lsdException w:name="Table Theme" w:semiHidden="1" w:unhideWhenUsed="1"/>
     <w:lsdException w:name="Placeholder Text" w:semiHidden="1"/>
     <w:lsdException w:name="No Spacing" w:uiPriority="1" w:qFormat="1"/>
     <w:lsdException w:name="Light Shading" w:uiPriority="60"/>
@@ -763,6 +732,18 @@
       <w:u w:val="single"/>
     </w:rPr>
   </w:style>
+  <w:style w:type="character" w:styleId="UnresolvedMention">
+    <w:name w:val="Unresolved Mention"/>
+    <w:basedOn w:val="DefaultParagraphFont"/>
+    <w:uiPriority w:val="99"/>
+    <w:semiHidden/>
+    <w:unhideWhenUsed/>
+    <w:rsid w:val="000755E3"/>
+    <w:rPr>
+      <w:color w:val="605E5C"/>
+      <w:shd w:val="clear" w:color="auto" w:fill="E1DFDD"/>
+    </w:rPr>
+  </w:style>
 </w:styles>
 </file>
 
@@ -1062,8 +1043,8 @@
 </file>
 
 <file path=customXml/item1.xml><?xml version="1.0" encoding="utf-8"?>
-<ct:contentTypeSchema xmlns:ct="http://schemas.microsoft.com/office/2006/metadata/contentType" xmlns:ma="http://schemas.microsoft.com/office/2006/metadata/properties/metaAttributes" ct:_="" ma:_="" ma:contentTypeName="Document" ma:contentTypeID="0x010100D890FD2C1F163046887813BE7FE144DB" ma:contentTypeVersion="13" ma:contentTypeDescription="Create a new document." ma:contentTypeScope="" ma:versionID="1f4a602ee4e9285bad6c1f5a9ebddc97">
-  <xsd:schema xmlns:xsd="http://www.w3.org/2001/XMLSchema" xmlns:xs="http://www.w3.org/2001/XMLSchema" xmlns:p="http://schemas.microsoft.com/office/2006/metadata/properties" xmlns:ns2="25949f76-e069-4ed1-87d7-283c376476a3" xmlns:ns3="68e83757-540a-45fc-97aa-55bf0b1ededd" targetNamespace="http://schemas.microsoft.com/office/2006/metadata/properties" ma:root="true" ma:fieldsID="2f669009d10167964ca1142f9ea7882a" ns2:_="" ns3:_="">
+<ct:contentTypeSchema xmlns:ct="http://schemas.microsoft.com/office/2006/metadata/contentType" xmlns:ma="http://schemas.microsoft.com/office/2006/metadata/properties/metaAttributes" ct:_="" ma:_="" ma:contentTypeName="Document" ma:contentTypeID="0x010100D890FD2C1F163046887813BE7FE144DB" ma:contentTypeVersion="13" ma:contentTypeDescription="Create a new document." ma:contentTypeScope="" ma:versionID="c0a2f7dfc9c70b4df35951c68b36e48c">
+  <xsd:schema xmlns:xsd="http://www.w3.org/2001/XMLSchema" xmlns:xs="http://www.w3.org/2001/XMLSchema" xmlns:p="http://schemas.microsoft.com/office/2006/metadata/properties" xmlns:ns2="25949f76-e069-4ed1-87d7-283c376476a3" xmlns:ns3="68e83757-540a-45fc-97aa-55bf0b1ededd" targetNamespace="http://schemas.microsoft.com/office/2006/metadata/properties" ma:root="true" ma:fieldsID="51f982052d09bab4356b53337fd02366" ns2:_="" ns3:_="">
     <xsd:import namespace="25949f76-e069-4ed1-87d7-283c376476a3"/>
     <xsd:import namespace="68e83757-540a-45fc-97aa-55bf0b1ededd"/>
     <xsd:element name="properties">
@@ -1285,6 +1266,14 @@
 </file>
 
 <file path=customXml/item2.xml><?xml version="1.0" encoding="utf-8"?>
+<p:properties xmlns:p="http://schemas.microsoft.com/office/2006/metadata/properties" xmlns:xsi="http://www.w3.org/2001/XMLSchema-instance" xmlns:pc="http://schemas.microsoft.com/office/infopath/2007/PartnerControls">
+  <documentManagement>
+    <_Flow_SignoffStatus xmlns="25949f76-e069-4ed1-87d7-283c376476a3" xsi:nil="true"/>
+  </documentManagement>
+</p:properties>
+</file>
+
+<file path=customXml/item3.xml><?xml version="1.0" encoding="utf-8"?>
 <?mso-contentType ?>
 <FormTemplates xmlns="http://schemas.microsoft.com/sharepoint/v3/contenttype/forms">
   <Display>DocumentLibraryForm</Display>
@@ -1293,42 +1282,11 @@
 </FormTemplates>
 </file>
 
-<file path=customXml/item3.xml><?xml version="1.0" encoding="utf-8"?>
-<p:properties xmlns:p="http://schemas.microsoft.com/office/2006/metadata/properties" xmlns:xsi="http://www.w3.org/2001/XMLSchema-instance" xmlns:pc="http://schemas.microsoft.com/office/infopath/2007/PartnerControls">
-  <documentManagement>
-    <_Flow_SignoffStatus xmlns="25949f76-e069-4ed1-87d7-283c376476a3" xsi:nil="true"/>
-  </documentManagement>
-</p:properties>
-</file>
-
 <file path=customXml/itemProps1.xml><?xml version="1.0" encoding="utf-8"?>
-<ds:datastoreItem xmlns:ds="http://schemas.openxmlformats.org/officeDocument/2006/customXml" ds:itemID="{7249DB49-4E98-43D9-8471-757FA1C7535B}">
-  <ds:schemaRefs>
-    <ds:schemaRef ds:uri="http://schemas.microsoft.com/office/2006/metadata/contentType"/>
-    <ds:schemaRef ds:uri="http://schemas.microsoft.com/office/2006/metadata/properties/metaAttributes"/>
-    <ds:schemaRef ds:uri="http://www.w3.org/2001/XMLSchema"/>
-    <ds:schemaRef ds:uri="http://schemas.microsoft.com/office/2006/metadata/properties"/>
-    <ds:schemaRef ds:uri="25949f76-e069-4ed1-87d7-283c376476a3"/>
-    <ds:schemaRef ds:uri="68e83757-540a-45fc-97aa-55bf0b1ededd"/>
-    <ds:schemaRef ds:uri="http://schemas.microsoft.com/office/2006/documentManagement/types"/>
-    <ds:schemaRef ds:uri="http://schemas.microsoft.com/office/infopath/2007/PartnerControls"/>
-    <ds:schemaRef ds:uri="http://schemas.openxmlformats.org/package/2006/metadata/core-properties"/>
-    <ds:schemaRef ds:uri="http://purl.org/dc/elements/1.1/"/>
-    <ds:schemaRef ds:uri="http://purl.org/dc/terms/"/>
-    <ds:schemaRef ds:uri="http://schemas.microsoft.com/internal/obd"/>
-  </ds:schemaRefs>
-</ds:datastoreItem>
+<ds:datastoreItem xmlns:ds="http://schemas.openxmlformats.org/officeDocument/2006/customXml" ds:itemID="{5780EA96-F58F-4CD6-834C-59BD729E1E41}"/>
 </file>
 
 <file path=customXml/itemProps2.xml><?xml version="1.0" encoding="utf-8"?>
-<ds:datastoreItem xmlns:ds="http://schemas.openxmlformats.org/officeDocument/2006/customXml" ds:itemID="{2E7C28C1-C47A-498D-998D-97F63684ABFA}">
-  <ds:schemaRefs>
-    <ds:schemaRef ds:uri="http://schemas.microsoft.com/sharepoint/v3/contenttype/forms"/>
-  </ds:schemaRefs>
-</ds:datastoreItem>
-</file>
-
-<file path=customXml/itemProps3.xml><?xml version="1.0" encoding="utf-8"?>
 <ds:datastoreItem xmlns:ds="http://schemas.openxmlformats.org/officeDocument/2006/customXml" ds:itemID="{434DC9D9-630C-4950-9551-15C4FDFF8E1C}">
   <ds:schemaRefs>
     <ds:schemaRef ds:uri="http://purl.org/dc/elements/1.1/"/>
@@ -1343,4 +1301,12 @@
     <ds:schemaRef ds:uri="http://purl.org/dc/dcmitype/"/>
   </ds:schemaRefs>
 </ds:datastoreItem>
+</file>
+
+<file path=customXml/itemProps3.xml><?xml version="1.0" encoding="utf-8"?>
+<ds:datastoreItem xmlns:ds="http://schemas.openxmlformats.org/officeDocument/2006/customXml" ds:itemID="{2E7C28C1-C47A-498D-998D-97F63684ABFA}">
+  <ds:schemaRefs>
+    <ds:schemaRef ds:uri="http://schemas.microsoft.com/sharepoint/v3/contenttype/forms"/>
+  </ds:schemaRefs>
+</ds:datastoreItem>
 </file>
</xml_diff>